<commit_message>
abstract and introduction draft added
</commit_message>
<xml_diff>
--- a/segmentation/papers/paper structure.docx
+++ b/segmentation/papers/paper structure.docx
@@ -16,15 +16,7 @@
           <w:sz w:val="28"/>
           <w:szCs w:val="28"/>
         </w:rPr>
-        <w:t xml:space="preserve">Title: </w:t>
-      </w:r>
-      <w:r>
-        <w:rPr>
-          <w:b/>
-          <w:sz w:val="28"/>
-          <w:szCs w:val="28"/>
-        </w:rPr>
-        <w:t>A Review on Deep Learning Techniques Applied to Semantic Segmentation</w:t>
+        <w:t>Title: A Review on Deep Learning Techniques Applied to Semantic Segmentation</w:t>
       </w:r>
     </w:p>
     <w:p>
@@ -374,10 +366,7 @@
       </w:r>
       <w:proofErr w:type="spellEnd"/>
       <w:r>
-        <w:t xml:space="preserve"> Segmentation (DAVIS</w:t>
-      </w:r>
-      <w:r>
-        <w:t>)</w:t>
+        <w:t xml:space="preserve"> Segmentation (DAVIS)</w:t>
       </w:r>
     </w:p>
     <w:p>
@@ -487,10 +476,7 @@
         </w:numPr>
       </w:pPr>
       <w:r>
-        <w:t>3D Dataset</w:t>
-      </w:r>
-      <w:r>
-        <w:t>s</w:t>
+        <w:t>3D Datasets</w:t>
       </w:r>
     </w:p>
     <w:p>
@@ -1346,10 +1332,7 @@
     </w:p>
     <w:p>
       <w:r>
-        <w:t>Acknowledgmen</w:t>
-      </w:r>
-      <w:r>
-        <w:t>t</w:t>
+        <w:t>Acknowledgment</w:t>
       </w:r>
     </w:p>
     <w:p>
@@ -1706,10 +1689,7 @@
         </w:numPr>
       </w:pPr>
       <w:r>
-        <w:t>COCO Stuf</w:t>
-      </w:r>
-      <w:r>
-        <w:t>f</w:t>
+        <w:t>COCO Stuff</w:t>
       </w:r>
     </w:p>
     <w:p>
@@ -1733,25 +1713,19 @@
         </w:numPr>
       </w:pPr>
       <w:r>
-        <w:t>Pascal Contex</w:t>
-      </w:r>
-      <w:r>
-        <w:t>t</w:t>
-      </w:r>
-    </w:p>
-    <w:p>
-      <w:pPr>
-        <w:pStyle w:val="ListParagraph"/>
-        <w:numPr>
-          <w:ilvl w:val="2"/>
-          <w:numId w:val="3"/>
-        </w:numPr>
-      </w:pPr>
-      <w:r>
-        <w:t>NYU-Depth V2 (NYUDv2</w:t>
-      </w:r>
-      <w:r>
-        <w:t>)</w:t>
+        <w:t>Pascal Context</w:t>
+      </w:r>
+    </w:p>
+    <w:p>
+      <w:pPr>
+        <w:pStyle w:val="ListParagraph"/>
+        <w:numPr>
+          <w:ilvl w:val="2"/>
+          <w:numId w:val="3"/>
+        </w:numPr>
+      </w:pPr>
+      <w:r>
+        <w:t>NYU-Depth V2 (NYUDv2)</w:t>
       </w:r>
     </w:p>
     <w:p>
@@ -2028,10 +2002,7 @@
         </w:numPr>
       </w:pPr>
       <w:r>
-        <w:t>Strengths and benefit</w:t>
-      </w:r>
-      <w:r>
-        <w:t>s</w:t>
+        <w:t>Strengths and benefits</w:t>
       </w:r>
     </w:p>
     <w:p>
@@ -2063,6 +2034,9 @@
         <w:t>References</w:t>
       </w:r>
     </w:p>
+    <w:p/>
+    <w:p/>
+    <w:p/>
     <w:p>
       <w:bookmarkStart w:id="0" w:name="_GoBack"/>
       <w:bookmarkEnd w:id="0"/>
@@ -2944,6 +2918,7 @@
   <w:style w:type="character" w:default="1" w:styleId="DefaultParagraphFont">
     <w:name w:val="Default Paragraph Font"/>
     <w:uiPriority w:val="1"/>
+    <w:semiHidden/>
     <w:unhideWhenUsed/>
   </w:style>
   <w:style w:type="table" w:default="1" w:styleId="TableNormal">

</xml_diff>